<commit_message>
Update DSC 680 Project Proposal 3.docx
</commit_message>
<xml_diff>
--- a/DSC 680 Project Proposal 3.docx
+++ b/DSC 680 Project Proposal 3.docx
@@ -212,15 +212,7 @@
           <w:sz w:val="24"/>
           <w:szCs w:val="24"/>
         </w:rPr>
-        <w:t xml:space="preserve">will </w:t>
-      </w:r>
-      <w:r>
-        <w:rPr>
-          <w:rFonts w:asciiTheme="majorBidi" w:hAnsiTheme="majorBidi" w:cstheme="majorBidi"/>
-          <w:sz w:val="24"/>
-          <w:szCs w:val="24"/>
-        </w:rPr>
-        <w:t>predict the probability that a</w:t>
+        <w:t>will predict the probability that a</w:t>
       </w:r>
       <w:r>
         <w:rPr>
@@ -236,7 +228,39 @@
           <w:sz w:val="24"/>
           <w:szCs w:val="24"/>
         </w:rPr>
-        <w:t>student will gain admission to a</w:t>
+        <w:t xml:space="preserve">student will gain admission to a graduate school. </w:t>
+      </w:r>
+      <w:r>
+        <w:rPr>
+          <w:rFonts w:asciiTheme="majorBidi" w:hAnsiTheme="majorBidi" w:cstheme="majorBidi"/>
+          <w:sz w:val="24"/>
+          <w:szCs w:val="24"/>
+        </w:rPr>
+        <w:t>College boards can use this model to predict which students will get into their college</w:t>
+      </w:r>
+      <w:r>
+        <w:rPr>
+          <w:rFonts w:asciiTheme="majorBidi" w:hAnsiTheme="majorBidi" w:cstheme="majorBidi"/>
+          <w:sz w:val="24"/>
+          <w:szCs w:val="24"/>
+        </w:rPr>
+        <w:t>. Furthermore, u</w:t>
+      </w:r>
+      <w:r>
+        <w:rPr>
+          <w:rFonts w:asciiTheme="majorBidi" w:hAnsiTheme="majorBidi" w:cstheme="majorBidi"/>
+          <w:sz w:val="24"/>
+          <w:szCs w:val="24"/>
+        </w:rPr>
+        <w:t>ndergraduate</w:t>
+      </w:r>
+      <w:r>
+        <w:rPr>
+          <w:rFonts w:asciiTheme="majorBidi" w:hAnsiTheme="majorBidi" w:cstheme="majorBidi"/>
+          <w:sz w:val="24"/>
+          <w:szCs w:val="24"/>
+        </w:rPr>
+        <w:t xml:space="preserve"> students can use this model to apply only to colleges where they have a high chance of acceptance</w:t>
       </w:r>
       <w:r>
         <w:rPr>
@@ -252,7 +276,47 @@
           <w:sz w:val="24"/>
           <w:szCs w:val="24"/>
         </w:rPr>
-        <w:t>graduate school.</w:t>
+        <w:t>(</w:t>
+      </w:r>
+      <w:r>
+        <w:rPr>
+          <w:rFonts w:asciiTheme="majorBidi" w:hAnsiTheme="majorBidi" w:cstheme="majorBidi"/>
+          <w:sz w:val="24"/>
+          <w:szCs w:val="24"/>
+        </w:rPr>
+        <w:t xml:space="preserve">high chance </w:t>
+      </w:r>
+      <w:r>
+        <w:rPr>
+          <w:rFonts w:asciiTheme="majorBidi" w:hAnsiTheme="majorBidi" w:cstheme="majorBidi"/>
+          <w:sz w:val="24"/>
+          <w:szCs w:val="24"/>
+        </w:rPr>
+        <w:t>as defined by the student</w:t>
+      </w:r>
+      <w:r>
+        <w:rPr>
+          <w:rFonts w:asciiTheme="majorBidi" w:hAnsiTheme="majorBidi" w:cstheme="majorBidi"/>
+          <w:sz w:val="24"/>
+          <w:szCs w:val="24"/>
+        </w:rPr>
+        <w:t>)</w:t>
+      </w:r>
+      <w:r>
+        <w:rPr>
+          <w:rFonts w:asciiTheme="majorBidi" w:hAnsiTheme="majorBidi" w:cstheme="majorBidi"/>
+          <w:sz w:val="24"/>
+          <w:szCs w:val="24"/>
+        </w:rPr>
+        <w:t>. This</w:t>
+      </w:r>
+      <w:r>
+        <w:rPr>
+          <w:rFonts w:asciiTheme="majorBidi" w:hAnsiTheme="majorBidi" w:cstheme="majorBidi"/>
+          <w:sz w:val="24"/>
+          <w:szCs w:val="24"/>
+        </w:rPr>
+        <w:t xml:space="preserve"> will save countless</w:t>
       </w:r>
       <w:r>
         <w:rPr>
@@ -268,86 +332,6 @@
           <w:sz w:val="24"/>
           <w:szCs w:val="24"/>
         </w:rPr>
-        <w:t>Undergraduate</w:t>
-      </w:r>
-      <w:r>
-        <w:rPr>
-          <w:rFonts w:asciiTheme="majorBidi" w:hAnsiTheme="majorBidi" w:cstheme="majorBidi"/>
-          <w:sz w:val="24"/>
-          <w:szCs w:val="24"/>
-        </w:rPr>
-        <w:t xml:space="preserve"> students can use this model to apply only to colleges where they have a high chance of acceptance</w:t>
-      </w:r>
-      <w:r>
-        <w:rPr>
-          <w:rFonts w:asciiTheme="majorBidi" w:hAnsiTheme="majorBidi" w:cstheme="majorBidi"/>
-          <w:sz w:val="24"/>
-          <w:szCs w:val="24"/>
-        </w:rPr>
-        <w:t xml:space="preserve"> </w:t>
-      </w:r>
-      <w:r>
-        <w:rPr>
-          <w:rFonts w:asciiTheme="majorBidi" w:hAnsiTheme="majorBidi" w:cstheme="majorBidi"/>
-          <w:sz w:val="24"/>
-          <w:szCs w:val="24"/>
-        </w:rPr>
-        <w:t>(</w:t>
-      </w:r>
-      <w:r>
-        <w:rPr>
-          <w:rFonts w:asciiTheme="majorBidi" w:hAnsiTheme="majorBidi" w:cstheme="majorBidi"/>
-          <w:sz w:val="24"/>
-          <w:szCs w:val="24"/>
-        </w:rPr>
-        <w:t xml:space="preserve">high chance </w:t>
-      </w:r>
-      <w:r>
-        <w:rPr>
-          <w:rFonts w:asciiTheme="majorBidi" w:hAnsiTheme="majorBidi" w:cstheme="majorBidi"/>
-          <w:sz w:val="24"/>
-          <w:szCs w:val="24"/>
-        </w:rPr>
-        <w:t>as defined by the student</w:t>
-      </w:r>
-      <w:r>
-        <w:rPr>
-          <w:rFonts w:asciiTheme="majorBidi" w:hAnsiTheme="majorBidi" w:cstheme="majorBidi"/>
-          <w:sz w:val="24"/>
-          <w:szCs w:val="24"/>
-        </w:rPr>
-        <w:t>)</w:t>
-      </w:r>
-      <w:r>
-        <w:rPr>
-          <w:rFonts w:asciiTheme="majorBidi" w:hAnsiTheme="majorBidi" w:cstheme="majorBidi"/>
-          <w:sz w:val="24"/>
-          <w:szCs w:val="24"/>
-        </w:rPr>
-        <w:t>. This</w:t>
-      </w:r>
-      <w:r>
-        <w:rPr>
-          <w:rFonts w:asciiTheme="majorBidi" w:hAnsiTheme="majorBidi" w:cstheme="majorBidi"/>
-          <w:sz w:val="24"/>
-          <w:szCs w:val="24"/>
-        </w:rPr>
-        <w:t xml:space="preserve"> will save countless</w:t>
-      </w:r>
-      <w:r>
-        <w:rPr>
-          <w:rFonts w:asciiTheme="majorBidi" w:hAnsiTheme="majorBidi" w:cstheme="majorBidi"/>
-          <w:sz w:val="24"/>
-          <w:szCs w:val="24"/>
-        </w:rPr>
-        <w:t xml:space="preserve"> </w:t>
-      </w:r>
-      <w:r>
-        <w:rPr>
-          <w:rFonts w:asciiTheme="majorBidi" w:hAnsiTheme="majorBidi" w:cstheme="majorBidi"/>
-          <w:sz w:val="24"/>
-          <w:szCs w:val="24"/>
-        </w:rPr>
         <w:t xml:space="preserve">students </w:t>
       </w:r>
       <w:r>
@@ -356,39 +340,15 @@
           <w:sz w:val="24"/>
           <w:szCs w:val="24"/>
         </w:rPr>
-        <w:t xml:space="preserve">time and money </w:t>
-      </w:r>
-      <w:r>
-        <w:rPr>
-          <w:rFonts w:asciiTheme="majorBidi" w:hAnsiTheme="majorBidi" w:cstheme="majorBidi"/>
-          <w:sz w:val="24"/>
-          <w:szCs w:val="24"/>
-        </w:rPr>
-        <w:t xml:space="preserve">and allow them to </w:t>
-      </w:r>
-      <w:r>
-        <w:rPr>
-          <w:rFonts w:asciiTheme="majorBidi" w:hAnsiTheme="majorBidi" w:cstheme="majorBidi"/>
-          <w:sz w:val="24"/>
-          <w:szCs w:val="24"/>
-        </w:rPr>
-        <w:t xml:space="preserve">apply to a greater number of schools or </w:t>
-      </w:r>
-      <w:r>
-        <w:rPr>
-          <w:rFonts w:asciiTheme="majorBidi" w:hAnsiTheme="majorBidi" w:cstheme="majorBidi"/>
-          <w:sz w:val="24"/>
-          <w:szCs w:val="24"/>
-        </w:rPr>
-        <w:t xml:space="preserve">focus more on </w:t>
-      </w:r>
-      <w:r>
-        <w:rPr>
-          <w:rFonts w:asciiTheme="majorBidi" w:hAnsiTheme="majorBidi" w:cstheme="majorBidi"/>
-          <w:sz w:val="24"/>
-          <w:szCs w:val="24"/>
-        </w:rPr>
-        <w:t>their studies</w:t>
+        <w:t>time</w:t>
+      </w:r>
+      <w:r>
+        <w:rPr>
+          <w:rFonts w:asciiTheme="majorBidi" w:hAnsiTheme="majorBidi" w:cstheme="majorBidi"/>
+          <w:sz w:val="24"/>
+          <w:szCs w:val="24"/>
+        </w:rPr>
+        <w:t>, money, and effort for both parties</w:t>
       </w:r>
       <w:r>
         <w:rPr>
@@ -404,23 +364,7 @@
           <w:sz w:val="24"/>
           <w:szCs w:val="24"/>
         </w:rPr>
-        <w:t xml:space="preserve"> </w:t>
-      </w:r>
-      <w:r>
-        <w:rPr>
-          <w:rFonts w:asciiTheme="majorBidi" w:hAnsiTheme="majorBidi" w:cstheme="majorBidi"/>
-          <w:sz w:val="24"/>
-          <w:szCs w:val="24"/>
-        </w:rPr>
-        <w:t xml:space="preserve">If this model is successful at predicting international student admission, it can </w:t>
-      </w:r>
-      <w:r>
-        <w:rPr>
-          <w:rFonts w:asciiTheme="majorBidi" w:hAnsiTheme="majorBidi" w:cstheme="majorBidi"/>
-          <w:sz w:val="24"/>
-          <w:szCs w:val="24"/>
-        </w:rPr>
-        <w:t xml:space="preserve">easily be adapted to domestic students, as the only difference in criteria between the two is the TOEFL </w:t>
+        <w:t xml:space="preserve"> If this model is successful at predicting international student admission, it can easily be adapted to domestic students, as the only difference in criteria between the two is the TOEFL </w:t>
       </w:r>
       <w:r>
         <w:rPr>
@@ -591,7 +535,25 @@
           <w:sz w:val="24"/>
           <w:szCs w:val="24"/>
         </w:rPr>
-        <w:t>GPA, GRE score, their university’s ranking, etc).</w:t>
+        <w:t xml:space="preserve">GPA, GRE score, their university’s ranking, </w:t>
+      </w:r>
+      <w:proofErr w:type="spellStart"/>
+      <w:r>
+        <w:rPr>
+          <w:rFonts w:asciiTheme="majorBidi" w:hAnsiTheme="majorBidi" w:cstheme="majorBidi"/>
+          <w:sz w:val="24"/>
+          <w:szCs w:val="24"/>
+        </w:rPr>
+        <w:t>etc</w:t>
+      </w:r>
+      <w:proofErr w:type="spellEnd"/>
+      <w:r>
+        <w:rPr>
+          <w:rFonts w:asciiTheme="majorBidi" w:hAnsiTheme="majorBidi" w:cstheme="majorBidi"/>
+          <w:sz w:val="24"/>
+          <w:szCs w:val="24"/>
+        </w:rPr>
+        <w:t>).</w:t>
       </w:r>
       <w:r>
         <w:rPr>
@@ -1137,31 +1099,15 @@
           <w:sz w:val="24"/>
           <w:szCs w:val="24"/>
         </w:rPr>
-        <w:t xml:space="preserve">the better </w:t>
-      </w:r>
-      <w:r>
-        <w:rPr>
-          <w:rFonts w:asciiTheme="majorBidi" w:hAnsiTheme="majorBidi" w:cstheme="majorBidi"/>
-          <w:sz w:val="24"/>
-          <w:szCs w:val="24"/>
-        </w:rPr>
-        <w:t xml:space="preserve">the model </w:t>
-      </w:r>
-      <w:r>
-        <w:rPr>
-          <w:rFonts w:asciiTheme="majorBidi" w:hAnsiTheme="majorBidi" w:cstheme="majorBidi"/>
-          <w:sz w:val="24"/>
-          <w:szCs w:val="24"/>
-        </w:rPr>
-        <w:t>can</w:t>
-      </w:r>
-      <w:r>
-        <w:rPr>
-          <w:rFonts w:asciiTheme="majorBidi" w:hAnsiTheme="majorBidi" w:cstheme="majorBidi"/>
-          <w:sz w:val="24"/>
-          <w:szCs w:val="24"/>
-        </w:rPr>
-        <w:t xml:space="preserve"> </w:t>
+        <w:t xml:space="preserve">the </w:t>
+      </w:r>
+      <w:r>
+        <w:rPr>
+          <w:rFonts w:asciiTheme="majorBidi" w:hAnsiTheme="majorBidi" w:cstheme="majorBidi"/>
+          <w:sz w:val="24"/>
+          <w:szCs w:val="24"/>
+        </w:rPr>
+        <w:t>better the model’s predictions for a student’s probability of admission.</w:t>
       </w:r>
     </w:p>
     <w:p>
@@ -1212,18 +1158,187 @@
           <w:szCs w:val="24"/>
         </w:rPr>
         <w:tab/>
-        <w:t>Aaaaaaaaaaaaaaaaaaaaaa</w:t>
-      </w:r>
-    </w:p>
-    <w:p>
-      <w:pPr>
-        <w:spacing w:line="480" w:lineRule="auto"/>
-        <w:rPr>
-          <w:rFonts w:asciiTheme="majorBidi" w:hAnsiTheme="majorBidi" w:cstheme="majorBidi"/>
-          <w:sz w:val="24"/>
-          <w:szCs w:val="24"/>
-        </w:rPr>
-      </w:pPr>
+      </w:r>
+      <w:r>
+        <w:rPr>
+          <w:rFonts w:asciiTheme="majorBidi" w:hAnsiTheme="majorBidi" w:cstheme="majorBidi"/>
+          <w:sz w:val="24"/>
+          <w:szCs w:val="24"/>
+        </w:rPr>
+        <w:t xml:space="preserve">A few </w:t>
+      </w:r>
+      <w:proofErr w:type="gramStart"/>
+      <w:r>
+        <w:rPr>
+          <w:rFonts w:asciiTheme="majorBidi" w:hAnsiTheme="majorBidi" w:cstheme="majorBidi"/>
+          <w:sz w:val="24"/>
+          <w:szCs w:val="24"/>
+        </w:rPr>
+        <w:t xml:space="preserve">challenges </w:t>
+      </w:r>
+      <w:r>
+        <w:rPr>
+          <w:rFonts w:asciiTheme="majorBidi" w:hAnsiTheme="majorBidi" w:cstheme="majorBidi"/>
+          <w:sz w:val="24"/>
+          <w:szCs w:val="24"/>
+        </w:rPr>
+        <w:t xml:space="preserve"> must</w:t>
+      </w:r>
+      <w:proofErr w:type="gramEnd"/>
+      <w:r>
+        <w:rPr>
+          <w:rFonts w:asciiTheme="majorBidi" w:hAnsiTheme="majorBidi" w:cstheme="majorBidi"/>
+          <w:sz w:val="24"/>
+          <w:szCs w:val="24"/>
+        </w:rPr>
+        <w:t xml:space="preserve"> be overcome</w:t>
+      </w:r>
+      <w:r>
+        <w:rPr>
+          <w:rFonts w:asciiTheme="majorBidi" w:hAnsiTheme="majorBidi" w:cstheme="majorBidi"/>
+          <w:sz w:val="24"/>
+          <w:szCs w:val="24"/>
+        </w:rPr>
+        <w:t xml:space="preserve"> </w:t>
+      </w:r>
+      <w:r>
+        <w:rPr>
+          <w:rFonts w:asciiTheme="majorBidi" w:hAnsiTheme="majorBidi" w:cstheme="majorBidi"/>
+          <w:sz w:val="24"/>
+          <w:szCs w:val="24"/>
+        </w:rPr>
+        <w:t>after building the model. First,</w:t>
+      </w:r>
+      <w:r>
+        <w:rPr>
+          <w:rFonts w:asciiTheme="majorBidi" w:hAnsiTheme="majorBidi" w:cstheme="majorBidi"/>
+          <w:sz w:val="24"/>
+          <w:szCs w:val="24"/>
+        </w:rPr>
+        <w:t xml:space="preserve"> because</w:t>
+      </w:r>
+      <w:r>
+        <w:rPr>
+          <w:rFonts w:asciiTheme="majorBidi" w:hAnsiTheme="majorBidi" w:cstheme="majorBidi"/>
+          <w:sz w:val="24"/>
+          <w:szCs w:val="24"/>
+        </w:rPr>
+        <w:t xml:space="preserve"> the current dataset is limited to 400 rows, more rows will be needed to confirm </w:t>
+      </w:r>
+      <w:r>
+        <w:rPr>
+          <w:rFonts w:asciiTheme="majorBidi" w:hAnsiTheme="majorBidi" w:cstheme="majorBidi"/>
+          <w:sz w:val="24"/>
+          <w:szCs w:val="24"/>
+        </w:rPr>
+        <w:t>that the model will have a low error.</w:t>
+      </w:r>
+      <w:r>
+        <w:rPr>
+          <w:rFonts w:asciiTheme="majorBidi" w:hAnsiTheme="majorBidi" w:cstheme="majorBidi"/>
+          <w:sz w:val="24"/>
+          <w:szCs w:val="24"/>
+        </w:rPr>
+        <w:t xml:space="preserve"> Second, </w:t>
+      </w:r>
+      <w:r>
+        <w:rPr>
+          <w:rFonts w:asciiTheme="majorBidi" w:hAnsiTheme="majorBidi" w:cstheme="majorBidi"/>
+          <w:sz w:val="24"/>
+          <w:szCs w:val="24"/>
+        </w:rPr>
+        <w:t xml:space="preserve">the </w:t>
+      </w:r>
+      <w:r>
+        <w:rPr>
+          <w:rFonts w:asciiTheme="majorBidi" w:hAnsiTheme="majorBidi" w:cstheme="majorBidi"/>
+          <w:sz w:val="24"/>
+          <w:szCs w:val="24"/>
+        </w:rPr>
+        <w:t xml:space="preserve">current </w:t>
+      </w:r>
+      <w:r>
+        <w:rPr>
+          <w:rFonts w:asciiTheme="majorBidi" w:hAnsiTheme="majorBidi" w:cstheme="majorBidi"/>
+          <w:sz w:val="24"/>
+          <w:szCs w:val="24"/>
+        </w:rPr>
+        <w:t>dataset only applies to international students</w:t>
+      </w:r>
+      <w:r>
+        <w:rPr>
+          <w:rFonts w:asciiTheme="majorBidi" w:hAnsiTheme="majorBidi" w:cstheme="majorBidi"/>
+          <w:sz w:val="24"/>
+          <w:szCs w:val="24"/>
+        </w:rPr>
+        <w:t xml:space="preserve">, so </w:t>
+      </w:r>
+      <w:r>
+        <w:rPr>
+          <w:rFonts w:asciiTheme="majorBidi" w:hAnsiTheme="majorBidi" w:cstheme="majorBidi"/>
+          <w:sz w:val="24"/>
+          <w:szCs w:val="24"/>
+        </w:rPr>
+        <w:t>a few extra features will be needed in future iterations of the model</w:t>
+      </w:r>
+      <w:r>
+        <w:rPr>
+          <w:rFonts w:asciiTheme="majorBidi" w:hAnsiTheme="majorBidi" w:cstheme="majorBidi"/>
+          <w:sz w:val="24"/>
+          <w:szCs w:val="24"/>
+        </w:rPr>
+        <w:t xml:space="preserve"> to apply it to domestic students</w:t>
+      </w:r>
+      <w:r>
+        <w:rPr>
+          <w:rFonts w:asciiTheme="majorBidi" w:hAnsiTheme="majorBidi" w:cstheme="majorBidi"/>
+          <w:sz w:val="24"/>
+          <w:szCs w:val="24"/>
+        </w:rPr>
+        <w:t xml:space="preserve">. </w:t>
+      </w:r>
+      <w:r>
+        <w:rPr>
+          <w:rFonts w:asciiTheme="majorBidi" w:hAnsiTheme="majorBidi" w:cstheme="majorBidi"/>
+          <w:sz w:val="24"/>
+          <w:szCs w:val="24"/>
+        </w:rPr>
+        <w:t xml:space="preserve">Finally, each college has different standards for admission criteria (i.e., an admitted student at one college might not get into another), so this must be </w:t>
+      </w:r>
+      <w:proofErr w:type="gramStart"/>
+      <w:r>
+        <w:rPr>
+          <w:rFonts w:asciiTheme="majorBidi" w:hAnsiTheme="majorBidi" w:cstheme="majorBidi"/>
+          <w:sz w:val="24"/>
+          <w:szCs w:val="24"/>
+        </w:rPr>
+        <w:t>taken into account</w:t>
+      </w:r>
+      <w:proofErr w:type="gramEnd"/>
+      <w:r>
+        <w:rPr>
+          <w:rFonts w:asciiTheme="majorBidi" w:hAnsiTheme="majorBidi" w:cstheme="majorBidi"/>
+          <w:sz w:val="24"/>
+          <w:szCs w:val="24"/>
+        </w:rPr>
+        <w:t xml:space="preserve"> </w:t>
+      </w:r>
+      <w:r>
+        <w:rPr>
+          <w:rFonts w:asciiTheme="majorBidi" w:hAnsiTheme="majorBidi" w:cstheme="majorBidi"/>
+          <w:sz w:val="24"/>
+          <w:szCs w:val="24"/>
+        </w:rPr>
+        <w:t xml:space="preserve">in the model </w:t>
+      </w:r>
+      <w:r>
+        <w:rPr>
+          <w:rFonts w:asciiTheme="majorBidi" w:hAnsiTheme="majorBidi" w:cstheme="majorBidi"/>
+          <w:sz w:val="24"/>
+          <w:szCs w:val="24"/>
+        </w:rPr>
+        <w:t>as well.</w:t>
+      </w:r>
     </w:p>
     <w:p>
       <w:pPr>
@@ -1236,7 +1351,10 @@
           <w:szCs w:val="24"/>
         </w:rPr>
       </w:pPr>
-      <w:r>
+    </w:p>
+    <w:p>
+      <w:pPr>
+        <w:spacing w:line="480" w:lineRule="auto"/>
         <w:rPr>
           <w:rFonts w:asciiTheme="majorBidi" w:hAnsiTheme="majorBidi" w:cstheme="majorBidi"/>
           <w:b/>
@@ -1244,77 +1362,69 @@
           <w:sz w:val="24"/>
           <w:szCs w:val="24"/>
         </w:rPr>
+      </w:pPr>
+      <w:r>
+        <w:rPr>
+          <w:rFonts w:asciiTheme="majorBidi" w:hAnsiTheme="majorBidi" w:cstheme="majorBidi"/>
+          <w:b/>
+          <w:bCs/>
+          <w:sz w:val="24"/>
+          <w:szCs w:val="24"/>
+        </w:rPr>
+        <w:lastRenderedPageBreak/>
         <w:t>Ethical Concerns</w:t>
       </w:r>
     </w:p>
     <w:p>
       <w:pPr>
-        <w:autoSpaceDE w:val="0"/>
-        <w:autoSpaceDN w:val="0"/>
-        <w:adjustRightInd w:val="0"/>
-        <w:spacing w:after="0" w:line="480" w:lineRule="auto"/>
-        <w:ind w:firstLine="720"/>
-        <w:rPr>
-          <w:rFonts w:asciiTheme="majorBidi" w:hAnsiTheme="majorBidi" w:cstheme="majorBidi"/>
-          <w:sz w:val="24"/>
-          <w:szCs w:val="24"/>
-        </w:rPr>
-      </w:pPr>
-      <w:r>
-        <w:rPr>
-          <w:rFonts w:asciiTheme="majorBidi" w:hAnsiTheme="majorBidi" w:cstheme="majorBidi"/>
-          <w:sz w:val="24"/>
-          <w:szCs w:val="24"/>
-        </w:rPr>
-        <w:t>While this project’s main goal was to</w:t>
-      </w:r>
-      <w:r>
-        <w:rPr>
-          <w:rFonts w:asciiTheme="majorBidi" w:hAnsiTheme="majorBidi" w:cstheme="majorBidi"/>
-          <w:sz w:val="24"/>
-          <w:szCs w:val="24"/>
-        </w:rPr>
-        <w:t xml:space="preserve"> predict heart disease and save lives, there </w:t>
-      </w:r>
-      <w:r>
-        <w:rPr>
-          <w:rFonts w:asciiTheme="majorBidi" w:hAnsiTheme="majorBidi" w:cstheme="majorBidi"/>
-          <w:sz w:val="24"/>
-          <w:szCs w:val="24"/>
-        </w:rPr>
-        <w:t>are two concerns.</w:t>
-      </w:r>
-      <w:r>
-        <w:rPr>
-          <w:rFonts w:asciiTheme="majorBidi" w:hAnsiTheme="majorBidi" w:cstheme="majorBidi"/>
-          <w:sz w:val="24"/>
-          <w:szCs w:val="24"/>
-        </w:rPr>
-        <w:t xml:space="preserve"> The first</w:t>
-      </w:r>
-      <w:r>
-        <w:rPr>
-          <w:rFonts w:asciiTheme="majorBidi" w:hAnsiTheme="majorBidi" w:cstheme="majorBidi"/>
-          <w:sz w:val="24"/>
-          <w:szCs w:val="24"/>
-        </w:rPr>
-        <w:t xml:space="preserve"> concern</w:t>
-      </w:r>
-      <w:r>
-        <w:rPr>
-          <w:rFonts w:asciiTheme="majorBidi" w:hAnsiTheme="majorBidi" w:cstheme="majorBidi"/>
-          <w:sz w:val="24"/>
-          <w:szCs w:val="24"/>
-        </w:rPr>
-        <w:t xml:space="preserve"> is that </w:t>
-      </w:r>
-      <w:r>
-        <w:rPr>
-          <w:rFonts w:asciiTheme="majorBidi" w:hAnsiTheme="majorBidi" w:cstheme="majorBidi"/>
-          <w:sz w:val="24"/>
-          <w:szCs w:val="24"/>
-        </w:rPr>
-        <w:t>the accuracy of this project’s</w:t>
+        <w:spacing w:line="480" w:lineRule="auto"/>
+        <w:rPr>
+          <w:rFonts w:asciiTheme="majorBidi" w:hAnsiTheme="majorBidi" w:cstheme="majorBidi"/>
+          <w:sz w:val="24"/>
+          <w:szCs w:val="24"/>
+        </w:rPr>
+      </w:pPr>
+      <w:r>
+        <w:rPr>
+          <w:rFonts w:asciiTheme="majorBidi" w:hAnsiTheme="majorBidi" w:cstheme="majorBidi"/>
+          <w:b/>
+          <w:bCs/>
+          <w:sz w:val="24"/>
+          <w:szCs w:val="24"/>
+        </w:rPr>
+        <w:tab/>
+      </w:r>
+      <w:r>
+        <w:rPr>
+          <w:rFonts w:asciiTheme="majorBidi" w:hAnsiTheme="majorBidi" w:cstheme="majorBidi"/>
+          <w:sz w:val="24"/>
+          <w:szCs w:val="24"/>
+        </w:rPr>
+        <w:t xml:space="preserve">The project’s goal is to </w:t>
+      </w:r>
+      <w:r>
+        <w:rPr>
+          <w:rFonts w:asciiTheme="majorBidi" w:hAnsiTheme="majorBidi" w:cstheme="majorBidi"/>
+          <w:sz w:val="24"/>
+          <w:szCs w:val="24"/>
+        </w:rPr>
+        <w:t xml:space="preserve">save time, money, and effort, but there is one </w:t>
+      </w:r>
+      <w:r>
+        <w:rPr>
+          <w:rFonts w:asciiTheme="majorBidi" w:hAnsiTheme="majorBidi" w:cstheme="majorBidi"/>
+          <w:sz w:val="24"/>
+          <w:szCs w:val="24"/>
+        </w:rPr>
+        <w:t>ethical concern</w:t>
+      </w:r>
+      <w:r>
+        <w:rPr>
+          <w:rFonts w:asciiTheme="majorBidi" w:hAnsiTheme="majorBidi" w:cstheme="majorBidi"/>
+          <w:sz w:val="24"/>
+          <w:szCs w:val="24"/>
+        </w:rPr>
+        <w:t>.</w:t>
       </w:r>
       <w:r>
         <w:rPr>
@@ -1330,7 +1440,7 @@
           <w:sz w:val="24"/>
           <w:szCs w:val="24"/>
         </w:rPr>
-        <w:t>model must be at least 90%</w:t>
+        <w:t>With an accurate prediction of who will gain admission,</w:t>
       </w:r>
       <w:r>
         <w:rPr>
@@ -1346,105 +1456,150 @@
           <w:sz w:val="24"/>
           <w:szCs w:val="24"/>
         </w:rPr>
-        <w:t>or it risks misidentifying</w:t>
-      </w:r>
-      <w:r>
-        <w:rPr>
-          <w:rFonts w:asciiTheme="majorBidi" w:hAnsiTheme="majorBidi" w:cstheme="majorBidi"/>
-          <w:sz w:val="24"/>
-          <w:szCs w:val="24"/>
-        </w:rPr>
-        <w:t xml:space="preserve"> heart disease. A diagnosis of heart disease</w:t>
-      </w:r>
-      <w:r>
-        <w:rPr>
-          <w:rFonts w:asciiTheme="majorBidi" w:hAnsiTheme="majorBidi" w:cstheme="majorBidi"/>
-          <w:sz w:val="24"/>
-          <w:szCs w:val="24"/>
-        </w:rPr>
-        <w:t xml:space="preserve"> is a life-changing event that causes many reactions. </w:t>
-      </w:r>
-      <w:r>
-        <w:rPr>
-          <w:rFonts w:asciiTheme="majorBidi" w:hAnsiTheme="majorBidi" w:cstheme="majorBidi"/>
-          <w:sz w:val="24"/>
-          <w:szCs w:val="24"/>
-        </w:rPr>
-        <w:t xml:space="preserve">A false positive (diagnosis without having the disease) would result in many angry patients while a false negative (no diagnosis while having the disease) would focus </w:t>
-      </w:r>
-      <w:r>
-        <w:rPr>
-          <w:rFonts w:asciiTheme="majorBidi" w:hAnsiTheme="majorBidi" w:cstheme="majorBidi"/>
-          <w:sz w:val="24"/>
-          <w:szCs w:val="24"/>
-        </w:rPr>
-        <w:lastRenderedPageBreak/>
-        <w:t>treatment on the wrong people.</w:t>
-      </w:r>
-      <w:r>
-        <w:rPr>
-          <w:rFonts w:asciiTheme="majorBidi" w:hAnsiTheme="majorBidi" w:cstheme="majorBidi"/>
-          <w:sz w:val="24"/>
-          <w:szCs w:val="24"/>
-        </w:rPr>
-        <w:t xml:space="preserve"> The second concern is that insurance companies could use the model’s predictions to </w:t>
-      </w:r>
-      <w:r>
-        <w:rPr>
-          <w:rFonts w:asciiTheme="majorBidi" w:hAnsiTheme="majorBidi" w:cstheme="majorBidi"/>
-          <w:sz w:val="24"/>
-          <w:szCs w:val="24"/>
-        </w:rPr>
-        <w:t>increase premiums</w:t>
-      </w:r>
-      <w:r>
-        <w:rPr>
-          <w:rFonts w:asciiTheme="majorBidi" w:hAnsiTheme="majorBidi" w:cstheme="majorBidi"/>
-          <w:sz w:val="24"/>
-          <w:szCs w:val="24"/>
-        </w:rPr>
-        <w:t xml:space="preserve"> for the at-risk patients.</w:t>
-      </w:r>
-      <w:r>
-        <w:rPr>
-          <w:rFonts w:asciiTheme="majorBidi" w:hAnsiTheme="majorBidi" w:cstheme="majorBidi"/>
-          <w:sz w:val="24"/>
-          <w:szCs w:val="24"/>
-        </w:rPr>
-        <w:t xml:space="preserve"> This would disproportionately affect poorer demographics, especially </w:t>
-      </w:r>
-      <w:r>
-        <w:rPr>
-          <w:rFonts w:asciiTheme="majorBidi" w:hAnsiTheme="majorBidi" w:cstheme="majorBidi"/>
-          <w:sz w:val="24"/>
-          <w:szCs w:val="24"/>
-        </w:rPr>
-        <w:t xml:space="preserve">since income and heart disease risk are inversely correlated. </w:t>
-      </w:r>
-      <w:r>
-        <w:rPr>
-          <w:rFonts w:asciiTheme="majorBidi" w:hAnsiTheme="majorBidi" w:cstheme="majorBidi"/>
-          <w:sz w:val="24"/>
-          <w:szCs w:val="24"/>
-        </w:rPr>
-        <w:t xml:space="preserve">Great care must be taken </w:t>
-      </w:r>
-      <w:r>
-        <w:rPr>
-          <w:rFonts w:asciiTheme="majorBidi" w:hAnsiTheme="majorBidi" w:cstheme="majorBidi"/>
-          <w:sz w:val="24"/>
-          <w:szCs w:val="24"/>
-        </w:rPr>
-        <w:t>when proceeding with this model</w:t>
-      </w:r>
-      <w:r>
-        <w:rPr>
-          <w:rFonts w:asciiTheme="majorBidi" w:hAnsiTheme="majorBidi" w:cstheme="majorBidi"/>
-          <w:sz w:val="24"/>
-          <w:szCs w:val="24"/>
-        </w:rPr>
-        <w:t xml:space="preserve">. </w:t>
-      </w:r>
+        <w:t>college boards can pick and choose who will get into their college</w:t>
+      </w:r>
+      <w:r>
+        <w:rPr>
+          <w:rFonts w:asciiTheme="majorBidi" w:hAnsiTheme="majorBidi" w:cstheme="majorBidi"/>
+          <w:sz w:val="24"/>
+          <w:szCs w:val="24"/>
+        </w:rPr>
+        <w:t xml:space="preserve">. This can cause </w:t>
+      </w:r>
+      <w:r>
+        <w:rPr>
+          <w:rFonts w:asciiTheme="majorBidi" w:hAnsiTheme="majorBidi" w:cstheme="majorBidi"/>
+          <w:sz w:val="24"/>
+          <w:szCs w:val="24"/>
+        </w:rPr>
+        <w:t xml:space="preserve">cases where certain demographics are accidentally left out of the admission process, as there is a strong correlation between test scores and </w:t>
+      </w:r>
+      <w:r>
+        <w:rPr>
+          <w:rFonts w:asciiTheme="majorBidi" w:hAnsiTheme="majorBidi" w:cstheme="majorBidi"/>
+          <w:sz w:val="24"/>
+          <w:szCs w:val="24"/>
+        </w:rPr>
+        <w:t>student ethnicity.</w:t>
+      </w:r>
+      <w:r>
+        <w:rPr>
+          <w:rFonts w:asciiTheme="majorBidi" w:hAnsiTheme="majorBidi" w:cstheme="majorBidi"/>
+          <w:sz w:val="24"/>
+          <w:szCs w:val="24"/>
+        </w:rPr>
+        <w:t xml:space="preserve"> Great care must be taken to ensure a diverse set of students are admitted and no ethnicity is excluded.</w:t>
+      </w:r>
+    </w:p>
+    <w:p>
+      <w:pPr>
+        <w:spacing w:line="480" w:lineRule="auto"/>
+        <w:rPr>
+          <w:rFonts w:asciiTheme="majorBidi" w:hAnsiTheme="majorBidi" w:cstheme="majorBidi"/>
+          <w:sz w:val="24"/>
+          <w:szCs w:val="24"/>
+        </w:rPr>
+      </w:pPr>
+    </w:p>
+    <w:p>
+      <w:pPr>
+        <w:spacing w:line="480" w:lineRule="auto"/>
+        <w:rPr>
+          <w:rFonts w:asciiTheme="majorBidi" w:hAnsiTheme="majorBidi" w:cstheme="majorBidi"/>
+          <w:sz w:val="24"/>
+          <w:szCs w:val="24"/>
+        </w:rPr>
+      </w:pPr>
+    </w:p>
+    <w:p>
+      <w:pPr>
+        <w:spacing w:line="480" w:lineRule="auto"/>
+        <w:rPr>
+          <w:rFonts w:asciiTheme="majorBidi" w:hAnsiTheme="majorBidi" w:cstheme="majorBidi"/>
+          <w:sz w:val="24"/>
+          <w:szCs w:val="24"/>
+        </w:rPr>
+      </w:pPr>
+    </w:p>
+    <w:p>
+      <w:pPr>
+        <w:spacing w:line="480" w:lineRule="auto"/>
+        <w:rPr>
+          <w:rFonts w:asciiTheme="majorBidi" w:hAnsiTheme="majorBidi" w:cstheme="majorBidi"/>
+          <w:sz w:val="24"/>
+          <w:szCs w:val="24"/>
+        </w:rPr>
+      </w:pPr>
+    </w:p>
+    <w:p>
+      <w:pPr>
+        <w:spacing w:line="480" w:lineRule="auto"/>
+        <w:rPr>
+          <w:rFonts w:asciiTheme="majorBidi" w:hAnsiTheme="majorBidi" w:cstheme="majorBidi"/>
+          <w:sz w:val="24"/>
+          <w:szCs w:val="24"/>
+        </w:rPr>
+      </w:pPr>
+    </w:p>
+    <w:p>
+      <w:pPr>
+        <w:spacing w:line="480" w:lineRule="auto"/>
+        <w:rPr>
+          <w:rFonts w:asciiTheme="majorBidi" w:hAnsiTheme="majorBidi" w:cstheme="majorBidi"/>
+          <w:sz w:val="24"/>
+          <w:szCs w:val="24"/>
+        </w:rPr>
+      </w:pPr>
+    </w:p>
+    <w:p>
+      <w:pPr>
+        <w:spacing w:line="480" w:lineRule="auto"/>
+        <w:rPr>
+          <w:rFonts w:asciiTheme="majorBidi" w:hAnsiTheme="majorBidi" w:cstheme="majorBidi"/>
+          <w:sz w:val="24"/>
+          <w:szCs w:val="24"/>
+        </w:rPr>
+      </w:pPr>
+    </w:p>
+    <w:p>
+      <w:pPr>
+        <w:spacing w:line="480" w:lineRule="auto"/>
+        <w:rPr>
+          <w:rFonts w:asciiTheme="majorBidi" w:hAnsiTheme="majorBidi" w:cstheme="majorBidi"/>
+          <w:sz w:val="24"/>
+          <w:szCs w:val="24"/>
+        </w:rPr>
+      </w:pPr>
+    </w:p>
+    <w:p>
+      <w:pPr>
+        <w:spacing w:line="480" w:lineRule="auto"/>
+        <w:rPr>
+          <w:rFonts w:asciiTheme="majorBidi" w:hAnsiTheme="majorBidi" w:cstheme="majorBidi"/>
+          <w:sz w:val="24"/>
+          <w:szCs w:val="24"/>
+        </w:rPr>
+      </w:pPr>
+    </w:p>
+    <w:p>
+      <w:pPr>
+        <w:spacing w:line="480" w:lineRule="auto"/>
+        <w:rPr>
+          <w:rFonts w:asciiTheme="majorBidi" w:hAnsiTheme="majorBidi" w:cstheme="majorBidi"/>
+          <w:sz w:val="24"/>
+          <w:szCs w:val="24"/>
+        </w:rPr>
+      </w:pPr>
+    </w:p>
+    <w:p>
+      <w:pPr>
+        <w:spacing w:line="480" w:lineRule="auto"/>
+        <w:rPr>
+          <w:rFonts w:asciiTheme="majorBidi" w:hAnsiTheme="majorBidi" w:cstheme="majorBidi"/>
+          <w:sz w:val="24"/>
+          <w:szCs w:val="24"/>
+        </w:rPr>
+      </w:pPr>
     </w:p>
     <w:p>
       <w:pPr>
@@ -1491,6 +1646,7 @@
           <w:sz w:val="24"/>
           <w:szCs w:val="24"/>
         </w:rPr>
+        <w:lastRenderedPageBreak/>
         <w:t>References</w:t>
       </w:r>
     </w:p>
@@ -1508,15 +1664,27 @@
           <w:shd w:val="clear" w:color="auto" w:fill="FFFFFF"/>
         </w:rPr>
       </w:pPr>
-      <w:r>
-        <w:rPr>
-          <w:rFonts w:asciiTheme="majorBidi" w:hAnsiTheme="majorBidi" w:cstheme="majorBidi"/>
-          <w:color w:val="000000"/>
-          <w:sz w:val="24"/>
-          <w:szCs w:val="24"/>
-          <w:shd w:val="clear" w:color="auto" w:fill="FFFFFF"/>
-        </w:rPr>
-        <w:t xml:space="preserve">Mengash, H. (2020). </w:t>
+      <w:proofErr w:type="spellStart"/>
+      <w:r>
+        <w:rPr>
+          <w:rFonts w:asciiTheme="majorBidi" w:hAnsiTheme="majorBidi" w:cstheme="majorBidi"/>
+          <w:color w:val="000000"/>
+          <w:sz w:val="24"/>
+          <w:szCs w:val="24"/>
+          <w:shd w:val="clear" w:color="auto" w:fill="FFFFFF"/>
+        </w:rPr>
+        <w:t>Mengash</w:t>
+      </w:r>
+      <w:proofErr w:type="spellEnd"/>
+      <w:r>
+        <w:rPr>
+          <w:rFonts w:asciiTheme="majorBidi" w:hAnsiTheme="majorBidi" w:cstheme="majorBidi"/>
+          <w:color w:val="000000"/>
+          <w:sz w:val="24"/>
+          <w:szCs w:val="24"/>
+          <w:shd w:val="clear" w:color="auto" w:fill="FFFFFF"/>
+        </w:rPr>
+        <w:t xml:space="preserve">, H. (2020). </w:t>
       </w:r>
       <w:r>
         <w:rPr>
@@ -1538,7 +1706,29 @@
           <w:szCs w:val="24"/>
           <w:shd w:val="clear" w:color="auto" w:fill="FFFFFF"/>
         </w:rPr>
-        <w:t xml:space="preserve">IEEE. Retrieved on May 14, 2022 from </w:t>
+        <w:t xml:space="preserve">IEEE. Retrieved on May 14, </w:t>
+      </w:r>
+      <w:proofErr w:type="gramStart"/>
+      <w:r>
+        <w:rPr>
+          <w:rFonts w:asciiTheme="majorBidi" w:hAnsiTheme="majorBidi" w:cstheme="majorBidi"/>
+          <w:color w:val="000000"/>
+          <w:sz w:val="24"/>
+          <w:szCs w:val="24"/>
+          <w:shd w:val="clear" w:color="auto" w:fill="FFFFFF"/>
+        </w:rPr>
+        <w:t>2022</w:t>
+      </w:r>
+      <w:proofErr w:type="gramEnd"/>
+      <w:r>
+        <w:rPr>
+          <w:rFonts w:asciiTheme="majorBidi" w:hAnsiTheme="majorBidi" w:cstheme="majorBidi"/>
+          <w:color w:val="000000"/>
+          <w:sz w:val="24"/>
+          <w:szCs w:val="24"/>
+          <w:shd w:val="clear" w:color="auto" w:fill="FFFFFF"/>
+        </w:rPr>
+        <w:t xml:space="preserve"> from </w:t>
       </w:r>
       <w:r>
         <w:rPr>
@@ -1630,7 +1820,29 @@
           <w:szCs w:val="24"/>
           <w:shd w:val="clear" w:color="auto" w:fill="FFFFFF"/>
         </w:rPr>
-        <w:t xml:space="preserve">May 14, 2022 </w:t>
+        <w:t xml:space="preserve">May 14, </w:t>
+      </w:r>
+      <w:proofErr w:type="gramStart"/>
+      <w:r>
+        <w:rPr>
+          <w:rFonts w:asciiTheme="majorBidi" w:hAnsiTheme="majorBidi" w:cstheme="majorBidi"/>
+          <w:color w:val="000000"/>
+          <w:sz w:val="24"/>
+          <w:szCs w:val="24"/>
+          <w:shd w:val="clear" w:color="auto" w:fill="FFFFFF"/>
+        </w:rPr>
+        <w:t>2022</w:t>
+      </w:r>
+      <w:proofErr w:type="gramEnd"/>
+      <w:r>
+        <w:rPr>
+          <w:rFonts w:asciiTheme="majorBidi" w:hAnsiTheme="majorBidi" w:cstheme="majorBidi"/>
+          <w:color w:val="000000"/>
+          <w:sz w:val="24"/>
+          <w:szCs w:val="24"/>
+          <w:shd w:val="clear" w:color="auto" w:fill="FFFFFF"/>
+        </w:rPr>
+        <w:t xml:space="preserve"> </w:t>
       </w:r>
       <w:r>
         <w:rPr>
@@ -1659,17 +1871,123 @@
           <w:szCs w:val="24"/>
           <w:shd w:val="clear" w:color="auto" w:fill="FFFFFF"/>
         </w:rPr>
-        <w:t>.</w:t>
-      </w:r>
-      <w:r>
-        <w:rPr>
-          <w:rFonts w:asciiTheme="majorBidi" w:hAnsiTheme="majorBidi" w:cstheme="majorBidi"/>
-          <w:color w:val="000000"/>
-          <w:sz w:val="24"/>
-          <w:szCs w:val="24"/>
-          <w:shd w:val="clear" w:color="auto" w:fill="FFFFFF"/>
-        </w:rPr>
-        <w:t xml:space="preserve"> </w:t>
+        <w:t xml:space="preserve">. </w:t>
+      </w:r>
+    </w:p>
+    <w:p>
+      <w:pPr>
+        <w:autoSpaceDE w:val="0"/>
+        <w:autoSpaceDN w:val="0"/>
+        <w:adjustRightInd w:val="0"/>
+        <w:spacing w:after="0" w:line="480" w:lineRule="auto"/>
+        <w:rPr>
+          <w:rFonts w:asciiTheme="majorBidi" w:hAnsiTheme="majorBidi" w:cstheme="majorBidi"/>
+          <w:color w:val="000000"/>
+          <w:sz w:val="24"/>
+          <w:szCs w:val="24"/>
+          <w:shd w:val="clear" w:color="auto" w:fill="FFFFFF"/>
+        </w:rPr>
+      </w:pPr>
+    </w:p>
+    <w:p>
+      <w:pPr>
+        <w:autoSpaceDE w:val="0"/>
+        <w:autoSpaceDN w:val="0"/>
+        <w:adjustRightInd w:val="0"/>
+        <w:spacing w:after="0" w:line="480" w:lineRule="auto"/>
+        <w:rPr>
+          <w:rFonts w:asciiTheme="majorBidi" w:hAnsiTheme="majorBidi" w:cstheme="majorBidi"/>
+          <w:color w:val="000000"/>
+          <w:sz w:val="24"/>
+          <w:szCs w:val="24"/>
+          <w:shd w:val="clear" w:color="auto" w:fill="FFFFFF"/>
+        </w:rPr>
+      </w:pPr>
+      <w:proofErr w:type="spellStart"/>
+      <w:r>
+        <w:rPr>
+          <w:rFonts w:asciiTheme="majorBidi" w:hAnsiTheme="majorBidi" w:cstheme="majorBidi"/>
+          <w:color w:val="000000"/>
+          <w:sz w:val="24"/>
+          <w:szCs w:val="24"/>
+          <w:shd w:val="clear" w:color="auto" w:fill="FFFFFF"/>
+        </w:rPr>
+        <w:t>Pangburn</w:t>
+      </w:r>
+      <w:proofErr w:type="spellEnd"/>
+      <w:r>
+        <w:rPr>
+          <w:rFonts w:asciiTheme="majorBidi" w:hAnsiTheme="majorBidi" w:cstheme="majorBidi"/>
+          <w:color w:val="000000"/>
+          <w:sz w:val="24"/>
+          <w:szCs w:val="24"/>
+          <w:shd w:val="clear" w:color="auto" w:fill="FFFFFF"/>
+        </w:rPr>
+        <w:t xml:space="preserve">, D.J. (2019). </w:t>
+      </w:r>
+      <w:r>
+        <w:rPr>
+          <w:rFonts w:asciiTheme="majorBidi" w:hAnsiTheme="majorBidi" w:cstheme="majorBidi"/>
+          <w:i/>
+          <w:iCs/>
+          <w:color w:val="000000"/>
+          <w:sz w:val="24"/>
+          <w:szCs w:val="24"/>
+          <w:shd w:val="clear" w:color="auto" w:fill="FFFFFF"/>
+        </w:rPr>
+        <w:t xml:space="preserve">Schools are using software to help pick who gets in. What could go wrong? </w:t>
+      </w:r>
+      <w:r>
+        <w:rPr>
+          <w:rFonts w:asciiTheme="majorBidi" w:hAnsiTheme="majorBidi" w:cstheme="majorBidi"/>
+          <w:color w:val="000000"/>
+          <w:sz w:val="24"/>
+          <w:szCs w:val="24"/>
+          <w:shd w:val="clear" w:color="auto" w:fill="FFFFFF"/>
+        </w:rPr>
+        <w:t xml:space="preserve">Fast Company. Retrieved on May 14, </w:t>
+      </w:r>
+      <w:proofErr w:type="gramStart"/>
+      <w:r>
+        <w:rPr>
+          <w:rFonts w:asciiTheme="majorBidi" w:hAnsiTheme="majorBidi" w:cstheme="majorBidi"/>
+          <w:color w:val="000000"/>
+          <w:sz w:val="24"/>
+          <w:szCs w:val="24"/>
+          <w:shd w:val="clear" w:color="auto" w:fill="FFFFFF"/>
+        </w:rPr>
+        <w:t>2022</w:t>
+      </w:r>
+      <w:proofErr w:type="gramEnd"/>
+      <w:r>
+        <w:rPr>
+          <w:rFonts w:asciiTheme="majorBidi" w:hAnsiTheme="majorBidi" w:cstheme="majorBidi"/>
+          <w:color w:val="000000"/>
+          <w:sz w:val="24"/>
+          <w:szCs w:val="24"/>
+          <w:shd w:val="clear" w:color="auto" w:fill="FFFFFF"/>
+        </w:rPr>
+        <w:t xml:space="preserve"> from </w:t>
+      </w:r>
+      <w:r>
+        <w:rPr>
+          <w:rFonts w:asciiTheme="majorBidi" w:hAnsiTheme="majorBidi" w:cstheme="majorBidi"/>
+          <w:color w:val="000000"/>
+          <w:sz w:val="24"/>
+          <w:szCs w:val="24"/>
+          <w:shd w:val="clear" w:color="auto" w:fill="FFFFFF"/>
+        </w:rPr>
+        <w:t>https://www.fastcompany.com/90342596/schools-are-quietly-turning-to-ai-to-help-pick-who-gets-in-what-could-go-wrong</w:t>
+      </w:r>
+      <w:r>
+        <w:rPr>
+          <w:rFonts w:asciiTheme="majorBidi" w:hAnsiTheme="majorBidi" w:cstheme="majorBidi"/>
+          <w:color w:val="000000"/>
+          <w:sz w:val="24"/>
+          <w:szCs w:val="24"/>
+          <w:shd w:val="clear" w:color="auto" w:fill="FFFFFF"/>
+        </w:rPr>
+        <w:t xml:space="preserve">. </w:t>
       </w:r>
     </w:p>
     <w:sectPr>

</xml_diff>